<commit_message>
Spring-music nexus repo using docker container
</commit_message>
<xml_diff>
--- a/Nexus 3 Repository manager.docx
+++ b/Nexus 3 Repository manager.docx
@@ -21,7 +21,6 @@
         </w:rPr>
         <w:t xml:space="preserve">Nexus 3 Repository manager – using </w:t>
       </w:r>
-      <w:proofErr w:type="spellStart"/>
       <w:r>
         <w:rPr>
           <w:rFonts w:ascii="Trebuchet MS" w:hAnsi="Trebuchet MS"/>
@@ -36,25 +35,16 @@
           <w:sz w:val="28"/>
           <w:szCs w:val="28"/>
         </w:rPr>
-        <w:t>radle</w:t>
-      </w:r>
-      <w:proofErr w:type="spellEnd"/>
-      <w:r>
+        <w:t xml:space="preserve">radle </w:t>
+      </w:r>
+    </w:p>
+    <w:p>
+      <w:pPr>
         <w:rPr>
           <w:rFonts w:ascii="Trebuchet MS" w:hAnsi="Trebuchet MS"/>
           <w:sz w:val="28"/>
           <w:szCs w:val="28"/>
         </w:rPr>
-        <w:t xml:space="preserve"> </w:t>
-      </w:r>
-    </w:p>
-    <w:p>
-      <w:pPr>
-        <w:rPr>
-          <w:rFonts w:ascii="Trebuchet MS" w:hAnsi="Trebuchet MS"/>
-          <w:sz w:val="28"/>
-          <w:szCs w:val="28"/>
-        </w:rPr>
       </w:pPr>
     </w:p>
     <w:p>
@@ -73,98 +63,46 @@
         <w:rPr>
           <w:rFonts w:ascii="Trebuchet MS" w:hAnsi="Trebuchet MS"/>
         </w:rPr>
-        <w:t xml:space="preserve"> – Running the nexus repository image in </w:t>
-      </w:r>
-      <w:proofErr w:type="spellStart"/>
-      <w:r>
-        <w:rPr>
-          <w:rFonts w:ascii="Trebuchet MS" w:hAnsi="Trebuchet MS"/>
-        </w:rPr>
-        <w:t>docker</w:t>
-      </w:r>
-      <w:proofErr w:type="spellEnd"/>
-      <w:r>
-        <w:rPr>
-          <w:rFonts w:ascii="Trebuchet MS" w:hAnsi="Trebuchet MS"/>
-        </w:rPr>
-        <w:t xml:space="preserve"> container</w:t>
-      </w:r>
-    </w:p>
-    <w:p>
-      <w:pPr>
-        <w:rPr>
-          <w:rFonts w:ascii="Trebuchet MS" w:hAnsi="Trebuchet MS"/>
-        </w:rPr>
-      </w:pPr>
-      <w:proofErr w:type="spellStart"/>
-      <w:r>
-        <w:rPr>
-          <w:rFonts w:ascii="Trebuchet MS" w:hAnsi="Trebuchet MS"/>
-        </w:rPr>
-        <w:t>docker</w:t>
-      </w:r>
-      <w:proofErr w:type="spellEnd"/>
-      <w:r>
-        <w:rPr>
-          <w:rFonts w:ascii="Trebuchet MS" w:hAnsi="Trebuchet MS"/>
-        </w:rPr>
-        <w:t xml:space="preserve"> login</w:t>
-      </w:r>
-    </w:p>
-    <w:p>
-      <w:pPr>
-        <w:rPr>
-          <w:rFonts w:ascii="Trebuchet MS" w:hAnsi="Trebuchet MS"/>
-        </w:rPr>
-      </w:pPr>
-      <w:proofErr w:type="spellStart"/>
-      <w:r>
-        <w:rPr>
-          <w:rFonts w:ascii="Trebuchet MS" w:hAnsi="Trebuchet MS"/>
-        </w:rPr>
-        <w:t>docker</w:t>
-      </w:r>
-      <w:proofErr w:type="spellEnd"/>
-      <w:r>
-        <w:rPr>
-          <w:rFonts w:ascii="Trebuchet MS" w:hAnsi="Trebuchet MS"/>
-        </w:rPr>
-        <w:t xml:space="preserve"> pull </w:t>
-      </w:r>
-      <w:proofErr w:type="spellStart"/>
-      <w:r>
-        <w:rPr>
-          <w:rFonts w:ascii="Trebuchet MS" w:hAnsi="Trebuchet MS"/>
-        </w:rPr>
-        <w:t>sonatype</w:t>
-      </w:r>
-      <w:proofErr w:type="spellEnd"/>
-      <w:r>
-        <w:rPr>
-          <w:rFonts w:ascii="Trebuchet MS" w:hAnsi="Trebuchet MS"/>
-        </w:rPr>
-        <w:t>/nexus3</w:t>
-      </w:r>
-    </w:p>
-    <w:p>
-      <w:pPr>
-        <w:rPr>
-          <w:rFonts w:ascii="Trebuchet MS" w:hAnsi="Trebuchet MS"/>
-        </w:rPr>
-      </w:pPr>
-      <w:proofErr w:type="spellStart"/>
-      <w:r>
-        <w:rPr>
-          <w:rFonts w:ascii="Trebuchet MS" w:hAnsi="Trebuchet MS"/>
-        </w:rPr>
-        <w:t>docker</w:t>
-      </w:r>
-      <w:proofErr w:type="spellEnd"/>
-      <w:r>
-        <w:rPr>
-          <w:rFonts w:ascii="Trebuchet MS" w:hAnsi="Trebuchet MS"/>
-        </w:rPr>
-        <w:t xml:space="preserve"> images</w:t>
+        <w:t xml:space="preserve"> – Running the nexus repository image in docker container</w:t>
+      </w:r>
+    </w:p>
+    <w:p>
+      <w:pPr>
+        <w:rPr>
+          <w:rFonts w:ascii="Trebuchet MS" w:hAnsi="Trebuchet MS"/>
+        </w:rPr>
+      </w:pPr>
+      <w:r>
+        <w:rPr>
+          <w:rFonts w:ascii="Trebuchet MS" w:hAnsi="Trebuchet MS"/>
+        </w:rPr>
+        <w:t>docker login</w:t>
+      </w:r>
+    </w:p>
+    <w:p>
+      <w:pPr>
+        <w:rPr>
+          <w:rFonts w:ascii="Trebuchet MS" w:hAnsi="Trebuchet MS"/>
+        </w:rPr>
+      </w:pPr>
+      <w:r>
+        <w:rPr>
+          <w:rFonts w:ascii="Trebuchet MS" w:hAnsi="Trebuchet MS"/>
+        </w:rPr>
+        <w:t>docker pull sonatype/nexus3</w:t>
+      </w:r>
+    </w:p>
+    <w:p>
+      <w:pPr>
+        <w:rPr>
+          <w:rFonts w:ascii="Trebuchet MS" w:hAnsi="Trebuchet MS"/>
+        </w:rPr>
+      </w:pPr>
+      <w:r>
+        <w:rPr>
+          <w:rFonts w:ascii="Trebuchet MS" w:hAnsi="Trebuchet MS"/>
+        </w:rPr>
+        <w:t>docker images</w:t>
       </w:r>
     </w:p>
     <w:p>
@@ -219,104 +157,51 @@
           <w:color w:val="000000"/>
         </w:rPr>
       </w:pPr>
-      <w:proofErr w:type="spellStart"/>
       <w:r>
         <w:rPr>
           <w:rFonts w:ascii="Calibri" w:eastAsia="Times New Roman" w:hAnsi="Calibri" w:cs="Calibri"/>
           <w:color w:val="000000"/>
         </w:rPr>
-        <w:t>sonatype</w:t>
-      </w:r>
-      <w:proofErr w:type="spellEnd"/>
-      <w:r>
-        <w:rPr>
-          <w:rFonts w:ascii="Calibri" w:eastAsia="Times New Roman" w:hAnsi="Calibri" w:cs="Calibri"/>
-          <w:color w:val="000000"/>
-        </w:rPr>
-        <w:t>/nexus3            latest              b786c2be8466        7 days ago          488 MB</w:t>
-      </w:r>
-    </w:p>
-    <w:p>
-      <w:pPr>
-        <w:rPr>
-          <w:rFonts w:ascii="Trebuchet MS" w:hAnsi="Trebuchet MS"/>
-        </w:rPr>
-      </w:pPr>
-    </w:p>
-    <w:p>
-      <w:pPr>
-        <w:rPr>
-          <w:rFonts w:ascii="Trebuchet MS" w:hAnsi="Trebuchet MS"/>
-        </w:rPr>
-      </w:pPr>
-      <w:proofErr w:type="spellStart"/>
-      <w:r>
-        <w:rPr>
-          <w:rFonts w:ascii="Trebuchet MS" w:hAnsi="Trebuchet MS"/>
-        </w:rPr>
-        <w:t>docker</w:t>
-      </w:r>
-      <w:proofErr w:type="spellEnd"/>
-      <w:r>
-        <w:rPr>
-          <w:rFonts w:ascii="Trebuchet MS" w:hAnsi="Trebuchet MS"/>
-        </w:rPr>
-        <w:t xml:space="preserve"> run -d -p 807</w:t>
-      </w:r>
-      <w:r>
-        <w:rPr>
-          <w:rFonts w:ascii="Trebuchet MS" w:hAnsi="Trebuchet MS"/>
-        </w:rPr>
-        <w:t xml:space="preserve">1:8081 --name nexus </w:t>
-      </w:r>
-      <w:proofErr w:type="spellStart"/>
-      <w:r>
-        <w:rPr>
-          <w:rFonts w:ascii="Trebuchet MS" w:hAnsi="Trebuchet MS"/>
-        </w:rPr>
-        <w:t>sonatype</w:t>
-      </w:r>
-      <w:proofErr w:type="spellEnd"/>
-      <w:r>
-        <w:rPr>
-          <w:rFonts w:ascii="Trebuchet MS" w:hAnsi="Trebuchet MS"/>
-        </w:rPr>
-        <w:t>/nexus3</w:t>
-      </w:r>
-    </w:p>
-    <w:p>
-      <w:pPr>
-        <w:rPr>
-          <w:rFonts w:ascii="Trebuchet MS" w:hAnsi="Trebuchet MS"/>
-        </w:rPr>
-      </w:pPr>
-      <w:proofErr w:type="spellStart"/>
-      <w:r>
-        <w:rPr>
-          <w:rFonts w:ascii="Trebuchet MS" w:hAnsi="Trebuchet MS"/>
-        </w:rPr>
-        <w:t>docker</w:t>
-      </w:r>
-      <w:proofErr w:type="spellEnd"/>
-      <w:r>
-        <w:rPr>
-          <w:rFonts w:ascii="Trebuchet MS" w:hAnsi="Trebuchet MS"/>
-        </w:rPr>
-        <w:t xml:space="preserve"> container </w:t>
-      </w:r>
-      <w:proofErr w:type="spellStart"/>
-      <w:r>
-        <w:rPr>
-          <w:rFonts w:ascii="Trebuchet MS" w:hAnsi="Trebuchet MS"/>
-        </w:rPr>
-        <w:t>ps</w:t>
-      </w:r>
-      <w:proofErr w:type="spellEnd"/>
-      <w:r>
-        <w:rPr>
-          <w:rFonts w:ascii="Trebuchet MS" w:hAnsi="Trebuchet MS"/>
-        </w:rPr>
-        <w:t xml:space="preserve"> </w:t>
+        <w:t>sonatype/nexus3            latest              b786c2be8466        7 days ago          488 MB</w:t>
+      </w:r>
+    </w:p>
+    <w:p>
+      <w:pPr>
+        <w:rPr>
+          <w:rFonts w:ascii="Trebuchet MS" w:hAnsi="Trebuchet MS"/>
+        </w:rPr>
+      </w:pPr>
+    </w:p>
+    <w:p>
+      <w:pPr>
+        <w:rPr>
+          <w:rFonts w:ascii="Trebuchet MS" w:hAnsi="Trebuchet MS"/>
+        </w:rPr>
+      </w:pPr>
+      <w:r>
+        <w:rPr>
+          <w:rFonts w:ascii="Trebuchet MS" w:hAnsi="Trebuchet MS"/>
+        </w:rPr>
+        <w:t>docker run -d -p 807</w:t>
+      </w:r>
+      <w:r>
+        <w:rPr>
+          <w:rFonts w:ascii="Trebuchet MS" w:hAnsi="Trebuchet MS"/>
+        </w:rPr>
+        <w:t>1:8081 --name nexus sonatype/nexus3</w:t>
+      </w:r>
+    </w:p>
+    <w:p>
+      <w:pPr>
+        <w:rPr>
+          <w:rFonts w:ascii="Trebuchet MS" w:hAnsi="Trebuchet MS"/>
+        </w:rPr>
+      </w:pPr>
+      <w:r>
+        <w:rPr>
+          <w:rFonts w:ascii="Trebuchet MS" w:hAnsi="Trebuchet MS"/>
+        </w:rPr>
+        <w:t xml:space="preserve">docker container ps </w:t>
       </w:r>
       <w:r>
         <w:rPr>
@@ -442,128 +327,36 @@
           <w:sz w:val="16"/>
           <w:szCs w:val="16"/>
         </w:rPr>
-        <w:t xml:space="preserve">2af8de76dd3e    </w:t>
-      </w:r>
-      <w:proofErr w:type="spellStart"/>
+        <w:t>2af8de76dd3e    sonatype/nexus3     "sh -c ${SONATYPE_..."   2 days ago     U</w:t>
+      </w:r>
       <w:r>
         <w:rPr>
           <w:rFonts w:ascii="Trebuchet MS" w:hAnsi="Trebuchet MS"/>
           <w:sz w:val="16"/>
           <w:szCs w:val="16"/>
         </w:rPr>
-        <w:t>sonatype</w:t>
-      </w:r>
-      <w:proofErr w:type="spellEnd"/>
+        <w:t xml:space="preserve">p About an hour      </w:t>
+      </w:r>
       <w:r>
         <w:rPr>
           <w:rFonts w:ascii="Trebuchet MS" w:hAnsi="Trebuchet MS"/>
           <w:sz w:val="16"/>
           <w:szCs w:val="16"/>
         </w:rPr>
-        <w:t xml:space="preserve">/nexus3     </w:t>
-      </w:r>
-      <w:r>
-        <w:rPr>
-          <w:rFonts w:ascii="Trebuchet MS" w:hAnsi="Trebuchet MS"/>
-          <w:sz w:val="16"/>
-          <w:szCs w:val="16"/>
-        </w:rPr>
-        <w:t>"</w:t>
-      </w:r>
-      <w:proofErr w:type="spellStart"/>
-      <w:r>
-        <w:rPr>
-          <w:rFonts w:ascii="Trebuchet MS" w:hAnsi="Trebuchet MS"/>
-          <w:sz w:val="16"/>
-          <w:szCs w:val="16"/>
-        </w:rPr>
-        <w:t>sh</w:t>
-      </w:r>
-      <w:proofErr w:type="spellEnd"/>
-      <w:r>
-        <w:rPr>
-          <w:rFonts w:ascii="Trebuchet MS" w:hAnsi="Trebuchet MS"/>
-          <w:sz w:val="16"/>
-          <w:szCs w:val="16"/>
-        </w:rPr>
-        <w:t xml:space="preserve"> -c ${SONA</w:t>
-      </w:r>
-      <w:r>
-        <w:rPr>
-          <w:rFonts w:ascii="Trebuchet MS" w:hAnsi="Trebuchet MS"/>
-          <w:sz w:val="16"/>
-          <w:szCs w:val="16"/>
-        </w:rPr>
-        <w:t xml:space="preserve">TYPE_..."   2 days ago     </w:t>
-      </w:r>
-      <w:r>
-        <w:rPr>
-          <w:rFonts w:ascii="Trebuchet MS" w:hAnsi="Trebuchet MS"/>
-          <w:sz w:val="16"/>
-          <w:szCs w:val="16"/>
-        </w:rPr>
-        <w:t>U</w:t>
-      </w:r>
-      <w:r>
-        <w:rPr>
-          <w:rFonts w:ascii="Trebuchet MS" w:hAnsi="Trebuchet MS"/>
-          <w:sz w:val="16"/>
-          <w:szCs w:val="16"/>
-        </w:rPr>
-        <w:t xml:space="preserve">p About an hour      </w:t>
-      </w:r>
-      <w:r>
-        <w:rPr>
-          <w:rFonts w:ascii="Trebuchet MS" w:hAnsi="Trebuchet MS"/>
-          <w:sz w:val="16"/>
-          <w:szCs w:val="16"/>
-        </w:rPr>
-        <w:t>0.0.0.0:8071-&gt;8081/</w:t>
-      </w:r>
-      <w:proofErr w:type="spellStart"/>
-      <w:r>
-        <w:rPr>
-          <w:rFonts w:ascii="Trebuchet MS" w:hAnsi="Trebuchet MS"/>
-          <w:sz w:val="16"/>
-          <w:szCs w:val="16"/>
-        </w:rPr>
-        <w:t>tcp</w:t>
-      </w:r>
-      <w:proofErr w:type="spellEnd"/>
-      <w:r>
-        <w:rPr>
-          <w:rFonts w:ascii="Trebuchet MS" w:hAnsi="Trebuchet MS"/>
-          <w:sz w:val="16"/>
-          <w:szCs w:val="16"/>
-        </w:rPr>
-        <w:t xml:space="preserve">   nexus</w:t>
-      </w:r>
-    </w:p>
-    <w:p>
-      <w:pPr>
-        <w:rPr>
-          <w:rFonts w:ascii="Trebuchet MS" w:hAnsi="Trebuchet MS"/>
-        </w:rPr>
-      </w:pPr>
-      <w:r>
-        <w:rPr>
-          <w:rFonts w:ascii="Trebuchet MS" w:hAnsi="Trebuchet MS"/>
-        </w:rPr>
-        <w:t xml:space="preserve">Open Browser and give </w:t>
-      </w:r>
-      <w:proofErr w:type="spellStart"/>
-      <w:r>
-        <w:rPr>
-          <w:rFonts w:ascii="Trebuchet MS" w:hAnsi="Trebuchet MS"/>
-        </w:rPr>
-        <w:t>url</w:t>
-      </w:r>
-      <w:proofErr w:type="spellEnd"/>
-      <w:r>
-        <w:rPr>
-          <w:rFonts w:ascii="Trebuchet MS" w:hAnsi="Trebuchet MS"/>
-        </w:rPr>
-        <w:t xml:space="preserve"> </w:t>
+        <w:t>0.0.0.0:8071-&gt;8081/tcp   nexus</w:t>
+      </w:r>
+    </w:p>
+    <w:p>
+      <w:pPr>
+        <w:rPr>
+          <w:rFonts w:ascii="Trebuchet MS" w:hAnsi="Trebuchet MS"/>
+        </w:rPr>
+      </w:pPr>
+      <w:r>
+        <w:rPr>
+          <w:rFonts w:ascii="Trebuchet MS" w:hAnsi="Trebuchet MS"/>
+        </w:rPr>
+        <w:t xml:space="preserve">Open Browser and give url </w:t>
       </w:r>
       <w:hyperlink r:id="rId7" w:history="1">
         <w:r>
@@ -664,6 +457,7 @@
         <w:rPr>
           <w:rFonts w:ascii="Trebuchet MS" w:hAnsi="Trebuchet MS"/>
         </w:rPr>
+        <w:lastRenderedPageBreak/>
         <w:t xml:space="preserve">Step 2 - </w:t>
       </w:r>
       <w:r>
@@ -795,6 +589,7 @@
         <w:rPr>
           <w:noProof/>
         </w:rPr>
+        <w:lastRenderedPageBreak/>
         <w:drawing>
           <wp:inline distT="0" distB="0" distL="0" distR="0" wp14:anchorId="2864FB8D" wp14:editId="1F879A32">
             <wp:extent cx="5943600" cy="3341370"/>
@@ -957,6 +752,7 @@
         <w:rPr>
           <w:rFonts w:ascii="Trebuchet MS" w:hAnsi="Trebuchet MS"/>
         </w:rPr>
+        <w:lastRenderedPageBreak/>
         <w:t>create a private (hosted) repository for our snapshots</w:t>
       </w:r>
     </w:p>
@@ -1115,6 +911,7 @@
         <w:rPr>
           <w:noProof/>
         </w:rPr>
+        <w:lastRenderedPageBreak/>
         <w:drawing>
           <wp:inline distT="0" distB="0" distL="0" distR="0" wp14:anchorId="5469F05D" wp14:editId="784DCEE9">
             <wp:extent cx="5943600" cy="3341370"/>
@@ -1176,13 +973,7 @@
         <w:rPr>
           <w:rFonts w:ascii="Trebuchet MS" w:hAnsi="Trebuchet MS"/>
         </w:rPr>
-        <w:t xml:space="preserve">create </w:t>
-      </w:r>
-      <w:r>
-        <w:rPr>
-          <w:rFonts w:ascii="Trebuchet MS" w:hAnsi="Trebuchet MS"/>
-        </w:rPr>
-        <w:t>a private (hosted) repository for our releases</w:t>
+        <w:t>create a private (hosted) repository for our releases</w:t>
       </w:r>
     </w:p>
     <w:p>
@@ -1200,13 +991,7 @@
         <w:rPr>
           <w:rFonts w:ascii="Trebuchet MS" w:hAnsi="Trebuchet MS"/>
         </w:rPr>
-        <w:t>Create a Blob Store named maven-</w:t>
-      </w:r>
-      <w:r>
-        <w:rPr>
-          <w:rFonts w:ascii="Trebuchet MS" w:hAnsi="Trebuchet MS"/>
-        </w:rPr>
-        <w:t>releases</w:t>
+        <w:t>Create a Blob Store named maven-releases</w:t>
       </w:r>
     </w:p>
     <w:p>
@@ -1318,6 +1103,7 @@
         <w:rPr>
           <w:rFonts w:ascii="Trebuchet MS" w:hAnsi="Trebuchet MS"/>
         </w:rPr>
+        <w:lastRenderedPageBreak/>
         <w:t>Create a maven-</w:t>
       </w:r>
       <w:r>
@@ -1509,6 +1295,7 @@
         <w:rPr>
           <w:rFonts w:ascii="Trebuchet MS" w:hAnsi="Trebuchet MS"/>
         </w:rPr>
+        <w:lastRenderedPageBreak/>
         <w:t xml:space="preserve">create </w:t>
       </w:r>
       <w:r>
@@ -1696,6 +1483,7 @@
         <w:rPr>
           <w:noProof/>
         </w:rPr>
+        <w:lastRenderedPageBreak/>
         <w:drawing>
           <wp:inline distT="0" distB="0" distL="0" distR="0" wp14:anchorId="5BF8C307" wp14:editId="280A35EC">
             <wp:extent cx="5943600" cy="3341370"/>
@@ -1803,6 +1591,7 @@
         <w:rPr>
           <w:noProof/>
         </w:rPr>
+        <w:lastRenderedPageBreak/>
         <w:drawing>
           <wp:inline distT="0" distB="0" distL="0" distR="0" wp14:anchorId="4BE0FD7A" wp14:editId="18A45577">
             <wp:extent cx="5943600" cy="3341370"/>
@@ -2000,6 +1789,7 @@
         <w:rPr>
           <w:rFonts w:ascii="Trebuchet MS" w:hAnsi="Trebuchet MS"/>
         </w:rPr>
+        <w:lastRenderedPageBreak/>
         <w:t xml:space="preserve">Create </w:t>
       </w:r>
       <w:r>
@@ -2167,6 +1957,7 @@
         <w:rPr>
           <w:rFonts w:ascii="Trebuchet MS" w:hAnsi="Trebuchet MS"/>
         </w:rPr>
+        <w:lastRenderedPageBreak/>
         <w:t xml:space="preserve">Step4 </w:t>
       </w:r>
       <w:r>
@@ -2287,48 +2078,6 @@
           </wp:inline>
         </w:drawing>
       </w:r>
-    </w:p>
-    <w:p>
-      <w:pPr>
-        <w:rPr>
-          <w:rFonts w:ascii="Trebuchet MS" w:hAnsi="Trebuchet MS"/>
-        </w:rPr>
-      </w:pPr>
-    </w:p>
-    <w:p>
-      <w:pPr>
-        <w:rPr>
-          <w:rFonts w:ascii="Trebuchet MS" w:hAnsi="Trebuchet MS"/>
-        </w:rPr>
-      </w:pPr>
-      <w:proofErr w:type="gramStart"/>
-      <w:r>
-        <w:rPr>
-          <w:rFonts w:ascii="Trebuchet MS" w:hAnsi="Trebuchet MS"/>
-        </w:rPr>
-        <w:t>NOTE :</w:t>
-      </w:r>
-      <w:proofErr w:type="gramEnd"/>
-      <w:r>
-        <w:rPr>
-          <w:rFonts w:ascii="Trebuchet MS" w:hAnsi="Trebuchet MS"/>
-        </w:rPr>
-        <w:t xml:space="preserve"> Delete the files under folder .</w:t>
-      </w:r>
-      <w:proofErr w:type="spellStart"/>
-      <w:r>
-        <w:rPr>
-          <w:rFonts w:ascii="Trebuchet MS" w:hAnsi="Trebuchet MS"/>
-        </w:rPr>
-        <w:t>gradle</w:t>
-      </w:r>
-      <w:proofErr w:type="spellEnd"/>
-      <w:r>
-        <w:rPr>
-          <w:rFonts w:ascii="Trebuchet MS" w:hAnsi="Trebuchet MS"/>
-        </w:rPr>
-        <w:t xml:space="preserve">/caches/module and then do </w:t>
-      </w:r>
       <w:bookmarkStart w:id="0" w:name="_GoBack"/>
       <w:bookmarkEnd w:id="0"/>
     </w:p>
@@ -2342,21 +2091,42 @@
         <w:rPr>
           <w:rFonts w:ascii="Trebuchet MS" w:hAnsi="Trebuchet MS"/>
         </w:rPr>
-        <w:t xml:space="preserve">   </w:t>
-      </w:r>
-      <w:proofErr w:type="spellStart"/>
-      <w:r>
-        <w:rPr>
-          <w:rFonts w:ascii="Trebuchet MS" w:hAnsi="Trebuchet MS"/>
-        </w:rPr>
-        <w:t>gradlew</w:t>
-      </w:r>
-      <w:proofErr w:type="spellEnd"/>
-      <w:r>
-        <w:rPr>
-          <w:rFonts w:ascii="Trebuchet MS" w:hAnsi="Trebuchet MS"/>
-        </w:rPr>
-        <w:t xml:space="preserve"> clean build –refresh-dependencies </w:t>
+        <w:t xml:space="preserve">GITHUB CODE URL : </w:t>
+      </w:r>
+      <w:hyperlink r:id="rId29" w:history="1">
+        <w:r>
+          <w:rPr>
+            <w:rStyle w:val="Hyperlink"/>
+            <w:rFonts w:ascii="Trebuchet MS" w:hAnsi="Trebuchet MS"/>
+          </w:rPr>
+          <w:t>https://github.com/SunilKhobragade/spring-music/tree/spring-music-nexus-repo-with-gradle</w:t>
+        </w:r>
+      </w:hyperlink>
+    </w:p>
+    <w:p>
+      <w:pPr>
+        <w:rPr>
+          <w:rFonts w:ascii="Trebuchet MS" w:hAnsi="Trebuchet MS"/>
+        </w:rPr>
+      </w:pPr>
+      <w:r>
+        <w:rPr>
+          <w:rFonts w:ascii="Trebuchet MS" w:hAnsi="Trebuchet MS"/>
+        </w:rPr>
+        <w:t xml:space="preserve">NOTE : Delete the files under folder .gradle/caches/module and then do </w:t>
+      </w:r>
+    </w:p>
+    <w:p>
+      <w:pPr>
+        <w:rPr>
+          <w:rFonts w:ascii="Trebuchet MS" w:hAnsi="Trebuchet MS"/>
+        </w:rPr>
+      </w:pPr>
+      <w:r>
+        <w:rPr>
+          <w:rFonts w:ascii="Trebuchet MS" w:hAnsi="Trebuchet MS"/>
+        </w:rPr>
+        <w:t xml:space="preserve">   gradlew clean build –refresh-dependencies </w:t>
       </w:r>
     </w:p>
     <w:p>

</xml_diff>